<commit_message>
Adding all mice summary
</commit_message>
<xml_diff>
--- a/doc/Edge cell analysis.docx
+++ b/doc/Edge cell analysis.docx
@@ -7,7 +7,13 @@
         <w:pStyle w:val="Title"/>
       </w:pPr>
       <w:r>
-        <w:t>Edge cell analysis</w:t>
+        <w:t>Edge cell</w:t>
+      </w:r>
+      <w:r>
+        <w:t>s</w:t>
+      </w:r>
+      <w:r>
+        <w:t xml:space="preserve"> analysis</w:t>
       </w:r>
     </w:p>
     <w:p>
@@ -16,6 +22,21 @@
       </w:pPr>
       <w:r>
         <w:t xml:space="preserve">Two environments experiment (L shape vs. linear): </w:t>
+      </w:r>
+    </w:p>
+    <w:p>
+      <w:r>
+        <w:t xml:space="preserve">Commit: </w:t>
+      </w:r>
+      <w:r>
+        <w:rPr>
+          <w:rFonts w:ascii="Segoe UI" w:hAnsi="Segoe UI" w:cs="Segoe UI"/>
+          <w:color w:val="24292E"/>
+          <w:sz w:val="17"/>
+          <w:szCs w:val="17"/>
+          <w:shd w:val="clear" w:color="auto" w:fill="FFFFFF"/>
+        </w:rPr>
+        <w:t>7a87cdc</w:t>
       </w:r>
     </w:p>
     <w:p>
@@ -200,17 +221,401 @@
           <w:sz w:val="24"/>
           <w:szCs w:val="24"/>
         </w:rPr>
-        <w:t xml:space="preserve">After finding for each session its edge cells, I looked at each edge cell’s histogram of events per bin (from both environments) and correlated between them. It is not necessary that edge cell that passed the criterion in one environment will pass it on the other environment as well, but the idea is to see that even of the cell does not pass the criterion, it preserves its firing location. I then look at the </w:t>
-      </w:r>
+        <w:t xml:space="preserve">After finding for each session its edge cells, I looked at each edge cell’s histogram of events per bin (from both environments) and correlated between them. It is not necessary that edge cell that passed the criterion in one environment will pass it on the other environment as well, but the idea is to see that even </w:t>
+      </w:r>
+      <w:r>
+        <w:rPr>
+          <w:sz w:val="24"/>
+          <w:szCs w:val="24"/>
+        </w:rPr>
+        <w:t>when the</w:t>
+      </w:r>
+      <w:r>
+        <w:rPr>
+          <w:sz w:val="24"/>
+          <w:szCs w:val="24"/>
+        </w:rPr>
+        <w:t xml:space="preserve"> cell does not pass the criterion, it preserves its firing location. I then look</w:t>
+      </w:r>
+      <w:r>
+        <w:rPr>
+          <w:sz w:val="24"/>
+          <w:szCs w:val="24"/>
+        </w:rPr>
+        <w:t>ed at the fraction of cells with correlation above 0.65 for each mouse:</w:t>
+      </w:r>
+      <w:r>
+        <w:rPr>
+          <w:noProof/>
+          <w:sz w:val="24"/>
+          <w:szCs w:val="24"/>
+        </w:rPr>
+        <w:drawing>
+          <wp:inline distT="0" distB="0" distL="0" distR="0">
+            <wp:extent cx="5486400" cy="2254250"/>
+            <wp:effectExtent l="0" t="0" r="0" b="0"/>
+            <wp:docPr id="1" name="Picture 1"/>
+            <wp:cNvGraphicFramePr>
+              <a:graphicFrameLocks xmlns:a="http://schemas.openxmlformats.org/drawingml/2006/main" noChangeAspect="1"/>
+            </wp:cNvGraphicFramePr>
+            <a:graphic xmlns:a="http://schemas.openxmlformats.org/drawingml/2006/main">
+              <a:graphicData uri="http://schemas.openxmlformats.org/drawingml/2006/picture">
+                <pic:pic xmlns:pic="http://schemas.openxmlformats.org/drawingml/2006/picture">
+                  <pic:nvPicPr>
+                    <pic:cNvPr id="1" name="c6m4.png"/>
+                    <pic:cNvPicPr/>
+                  </pic:nvPicPr>
+                  <pic:blipFill>
+                    <a:blip r:embed="rId5" cstate="print">
+                      <a:extLst>
+                        <a:ext uri="{28A0092B-C50C-407E-A947-70E740481C1C}">
+                          <a14:useLocalDpi xmlns:a14="http://schemas.microsoft.com/office/drawing/2010/main" val="0"/>
+                        </a:ext>
+                      </a:extLst>
+                    </a:blip>
+                    <a:stretch>
+                      <a:fillRect/>
+                    </a:stretch>
+                  </pic:blipFill>
+                  <pic:spPr>
+                    <a:xfrm>
+                      <a:off x="0" y="0"/>
+                      <a:ext cx="5486400" cy="2254250"/>
+                    </a:xfrm>
+                    <a:prstGeom prst="rect">
+                      <a:avLst/>
+                    </a:prstGeom>
+                  </pic:spPr>
+                </pic:pic>
+              </a:graphicData>
+            </a:graphic>
+          </wp:inline>
+        </w:drawing>
+      </w:r>
+    </w:p>
+    <w:p>
+      <w:pPr>
+        <w:rPr>
+          <w:sz w:val="24"/>
+          <w:szCs w:val="24"/>
+        </w:rPr>
+      </w:pPr>
+      <w:r>
+        <w:rPr>
+          <w:noProof/>
+          <w:sz w:val="24"/>
+          <w:szCs w:val="24"/>
+        </w:rPr>
+        <w:lastRenderedPageBreak/>
+        <w:drawing>
+          <wp:inline distT="0" distB="0" distL="0" distR="0">
+            <wp:extent cx="5486400" cy="2326005"/>
+            <wp:effectExtent l="0" t="0" r="0" b="0"/>
+            <wp:docPr id="2" name="Picture 2"/>
+            <wp:cNvGraphicFramePr>
+              <a:graphicFrameLocks xmlns:a="http://schemas.openxmlformats.org/drawingml/2006/main" noChangeAspect="1"/>
+            </wp:cNvGraphicFramePr>
+            <a:graphic xmlns:a="http://schemas.openxmlformats.org/drawingml/2006/main">
+              <a:graphicData uri="http://schemas.openxmlformats.org/drawingml/2006/picture">
+                <pic:pic xmlns:pic="http://schemas.openxmlformats.org/drawingml/2006/picture">
+                  <pic:nvPicPr>
+                    <pic:cNvPr id="2" name="c7m4.png"/>
+                    <pic:cNvPicPr/>
+                  </pic:nvPicPr>
+                  <pic:blipFill>
+                    <a:blip r:embed="rId6" cstate="print">
+                      <a:extLst>
+                        <a:ext uri="{28A0092B-C50C-407E-A947-70E740481C1C}">
+                          <a14:useLocalDpi xmlns:a14="http://schemas.microsoft.com/office/drawing/2010/main" val="0"/>
+                        </a:ext>
+                      </a:extLst>
+                    </a:blip>
+                    <a:stretch>
+                      <a:fillRect/>
+                    </a:stretch>
+                  </pic:blipFill>
+                  <pic:spPr>
+                    <a:xfrm>
+                      <a:off x="0" y="0"/>
+                      <a:ext cx="5486400" cy="2326005"/>
+                    </a:xfrm>
+                    <a:prstGeom prst="rect">
+                      <a:avLst/>
+                    </a:prstGeom>
+                  </pic:spPr>
+                </pic:pic>
+              </a:graphicData>
+            </a:graphic>
+          </wp:inline>
+        </w:drawing>
+      </w:r>
+    </w:p>
+    <w:p>
+      <w:pPr>
+        <w:rPr>
+          <w:sz w:val="24"/>
+          <w:szCs w:val="24"/>
+        </w:rPr>
+      </w:pPr>
+      <w:r>
+        <w:rPr>
+          <w:noProof/>
+          <w:sz w:val="24"/>
+          <w:szCs w:val="24"/>
+        </w:rPr>
+        <w:drawing>
+          <wp:inline distT="0" distB="0" distL="0" distR="0">
+            <wp:extent cx="5486400" cy="2336165"/>
+            <wp:effectExtent l="0" t="0" r="0" b="6985"/>
+            <wp:docPr id="3" name="Picture 3"/>
+            <wp:cNvGraphicFramePr>
+              <a:graphicFrameLocks xmlns:a="http://schemas.openxmlformats.org/drawingml/2006/main" noChangeAspect="1"/>
+            </wp:cNvGraphicFramePr>
+            <a:graphic xmlns:a="http://schemas.openxmlformats.org/drawingml/2006/main">
+              <a:graphicData uri="http://schemas.openxmlformats.org/drawingml/2006/picture">
+                <pic:pic xmlns:pic="http://schemas.openxmlformats.org/drawingml/2006/picture">
+                  <pic:nvPicPr>
+                    <pic:cNvPr id="3" name="c11m1.png"/>
+                    <pic:cNvPicPr/>
+                  </pic:nvPicPr>
+                  <pic:blipFill>
+                    <a:blip r:embed="rId7" cstate="print">
+                      <a:extLst>
+                        <a:ext uri="{28A0092B-C50C-407E-A947-70E740481C1C}">
+                          <a14:useLocalDpi xmlns:a14="http://schemas.microsoft.com/office/drawing/2010/main" val="0"/>
+                        </a:ext>
+                      </a:extLst>
+                    </a:blip>
+                    <a:stretch>
+                      <a:fillRect/>
+                    </a:stretch>
+                  </pic:blipFill>
+                  <pic:spPr>
+                    <a:xfrm>
+                      <a:off x="0" y="0"/>
+                      <a:ext cx="5486400" cy="2336165"/>
+                    </a:xfrm>
+                    <a:prstGeom prst="rect">
+                      <a:avLst/>
+                    </a:prstGeom>
+                  </pic:spPr>
+                </pic:pic>
+              </a:graphicData>
+            </a:graphic>
+          </wp:inline>
+        </w:drawing>
+      </w:r>
+      <w:r>
+        <w:rPr>
+          <w:noProof/>
+          <w:sz w:val="24"/>
+          <w:szCs w:val="24"/>
+        </w:rPr>
+        <w:drawing>
+          <wp:inline distT="0" distB="0" distL="0" distR="0">
+            <wp:extent cx="5486400" cy="2138045"/>
+            <wp:effectExtent l="0" t="0" r="0" b="0"/>
+            <wp:docPr id="4" name="Picture 4"/>
+            <wp:cNvGraphicFramePr>
+              <a:graphicFrameLocks xmlns:a="http://schemas.openxmlformats.org/drawingml/2006/main" noChangeAspect="1"/>
+            </wp:cNvGraphicFramePr>
+            <a:graphic xmlns:a="http://schemas.openxmlformats.org/drawingml/2006/main">
+              <a:graphicData uri="http://schemas.openxmlformats.org/drawingml/2006/picture">
+                <pic:pic xmlns:pic="http://schemas.openxmlformats.org/drawingml/2006/picture">
+                  <pic:nvPicPr>
+                    <pic:cNvPr id="4" name="c13m1.png"/>
+                    <pic:cNvPicPr/>
+                  </pic:nvPicPr>
+                  <pic:blipFill>
+                    <a:blip r:embed="rId8" cstate="print">
+                      <a:extLst>
+                        <a:ext uri="{28A0092B-C50C-407E-A947-70E740481C1C}">
+                          <a14:useLocalDpi xmlns:a14="http://schemas.microsoft.com/office/drawing/2010/main" val="0"/>
+                        </a:ext>
+                      </a:extLst>
+                    </a:blip>
+                    <a:stretch>
+                      <a:fillRect/>
+                    </a:stretch>
+                  </pic:blipFill>
+                  <pic:spPr>
+                    <a:xfrm>
+                      <a:off x="0" y="0"/>
+                      <a:ext cx="5486400" cy="2138045"/>
+                    </a:xfrm>
+                    <a:prstGeom prst="rect">
+                      <a:avLst/>
+                    </a:prstGeom>
+                  </pic:spPr>
+                </pic:pic>
+              </a:graphicData>
+            </a:graphic>
+          </wp:inline>
+        </w:drawing>
+      </w:r>
+    </w:p>
+    <w:p>
+      <w:pPr>
+        <w:rPr>
+          <w:sz w:val="24"/>
+          <w:szCs w:val="24"/>
+        </w:rPr>
+      </w:pPr>
+      <w:r>
+        <w:rPr>
+          <w:noProof/>
+          <w:sz w:val="24"/>
+          <w:szCs w:val="24"/>
+        </w:rPr>
+        <w:lastRenderedPageBreak/>
+        <w:drawing>
+          <wp:inline distT="0" distB="0" distL="0" distR="0">
+            <wp:extent cx="5486400" cy="4114800"/>
+            <wp:effectExtent l="0" t="0" r="0" b="0"/>
+            <wp:docPr id="5" name="Picture 5"/>
+            <wp:cNvGraphicFramePr>
+              <a:graphicFrameLocks xmlns:a="http://schemas.openxmlformats.org/drawingml/2006/main" noChangeAspect="1"/>
+            </wp:cNvGraphicFramePr>
+            <a:graphic xmlns:a="http://schemas.openxmlformats.org/drawingml/2006/main">
+              <a:graphicData uri="http://schemas.openxmlformats.org/drawingml/2006/picture">
+                <pic:pic xmlns:pic="http://schemas.openxmlformats.org/drawingml/2006/picture">
+                  <pic:nvPicPr>
+                    <pic:cNvPr id="5" name="all mice summary.png"/>
+                    <pic:cNvPicPr/>
+                  </pic:nvPicPr>
+                  <pic:blipFill>
+                    <a:blip r:embed="rId9" cstate="print">
+                      <a:extLst>
+                        <a:ext uri="{28A0092B-C50C-407E-A947-70E740481C1C}">
+                          <a14:useLocalDpi xmlns:a14="http://schemas.microsoft.com/office/drawing/2010/main" val="0"/>
+                        </a:ext>
+                      </a:extLst>
+                    </a:blip>
+                    <a:stretch>
+                      <a:fillRect/>
+                    </a:stretch>
+                  </pic:blipFill>
+                  <pic:spPr>
+                    <a:xfrm>
+                      <a:off x="0" y="0"/>
+                      <a:ext cx="5486400" cy="4114800"/>
+                    </a:xfrm>
+                    <a:prstGeom prst="rect">
+                      <a:avLst/>
+                    </a:prstGeom>
+                  </pic:spPr>
+                </pic:pic>
+              </a:graphicData>
+            </a:graphic>
+          </wp:inline>
+        </w:drawing>
+      </w:r>
+    </w:p>
+    <w:p>
+      <w:pPr>
+        <w:rPr>
+          <w:sz w:val="24"/>
+          <w:szCs w:val="24"/>
+        </w:rPr>
+      </w:pPr>
+      <w:r>
+        <w:rPr>
+          <w:sz w:val="24"/>
+          <w:szCs w:val="24"/>
+        </w:rPr>
+        <w:t xml:space="preserve">The </w:t>
+      </w:r>
+      <w:r>
+        <w:rPr>
+          <w:sz w:val="24"/>
+          <w:szCs w:val="24"/>
+        </w:rPr>
+        <w:t>fraction</w:t>
+      </w:r>
+      <w:r>
+        <w:rPr>
+          <w:sz w:val="24"/>
+          <w:szCs w:val="24"/>
+        </w:rPr>
+        <w:t xml:space="preserve"> of the high correlation edge cells do remind the numbers at </w:t>
+      </w:r>
+      <w:r>
+        <w:rPr>
+          <w:sz w:val="24"/>
+          <w:szCs w:val="24"/>
+        </w:rPr>
+        <w:fldChar w:fldCharType="begin" w:fldLock="1"/>
+      </w:r>
+      <w:r>
+        <w:rPr>
+          <w:sz w:val="24"/>
+          <w:szCs w:val="24"/>
+        </w:rPr>
+        <w:instrText>ADDIN CSL_CITATION {"citationItems":[{"id":"ITEM-1","itemData":{"DOI":"10.1016/j.neuron.2018.06.008","ISSN":"08966273","author":[{"dropping-particle":"","family":"Gauthier","given":"Jeffrey L.","non-dropping-particle":"","parse-names":false,"suffix":""},{"dropping-particle":"","family":"Tank","given":"David W.","non-dropping-particle":"","parse-names":false,"suffix":""}],"container-title":"Neuron","id":"ITEM-1","issue":"1","issued":{"date-parts":[["2018","7"]]},"page":"179-193.e7","title":"A Dedicated Population for Reward Coding in the Hippocampus","type":"article-journal","volume":"99"},"uris":["http://www.mendeley.com/documents/?uuid=fb059701-5ce1-3286-87a4-a6dfa8218a5b"]}],"mendeley":{"formattedCitation":"(Gauthier and Tank, 2018)","plainTextFormattedCitation":"(Gauthier and Tank, 2018)"},"properties":{"noteIndex":0},"schema":"https://github.com/citation-style-language/schema/raw/master/csl-citation.json"}</w:instrText>
+      </w:r>
+      <w:r>
+        <w:rPr>
+          <w:sz w:val="24"/>
+          <w:szCs w:val="24"/>
+        </w:rPr>
+        <w:fldChar w:fldCharType="separate"/>
+      </w:r>
+      <w:r>
+        <w:rPr>
+          <w:noProof/>
+          <w:sz w:val="24"/>
+          <w:szCs w:val="24"/>
+        </w:rPr>
+        <w:t>(Gauthier and Tank, 2018)</w:t>
+      </w:r>
+      <w:r>
+        <w:rPr>
+          <w:sz w:val="24"/>
+          <w:szCs w:val="24"/>
+        </w:rPr>
+        <w:fldChar w:fldCharType="end"/>
+      </w:r>
+      <w:r>
+        <w:rPr>
+          <w:sz w:val="24"/>
+          <w:szCs w:val="24"/>
+        </w:rPr>
+        <w:t>, yet it is variable through parameter choosing.</w:t>
+      </w:r>
+    </w:p>
+    <w:p>
+      <w:pPr>
+        <w:rPr>
+          <w:sz w:val="24"/>
+          <w:szCs w:val="24"/>
+        </w:rPr>
+      </w:pPr>
+    </w:p>
+    <w:p>
+      <w:pPr>
+        <w:rPr>
+          <w:sz w:val="24"/>
+          <w:szCs w:val="24"/>
+        </w:rPr>
+      </w:pPr>
       <w:bookmarkStart w:id="0" w:name="_GoBack"/>
       <w:bookmarkEnd w:id="0"/>
-      <w:r>
-        <w:rPr>
-          <w:sz w:val="24"/>
-          <w:szCs w:val="24"/>
-        </w:rPr>
-        <w:t xml:space="preserve"> </w:t>
-      </w:r>
+    </w:p>
+    <w:p>
+      <w:pPr>
+        <w:rPr>
+          <w:sz w:val="24"/>
+          <w:szCs w:val="24"/>
+        </w:rPr>
+      </w:pPr>
+    </w:p>
+    <w:p>
+      <w:pPr>
+        <w:rPr>
+          <w:sz w:val="24"/>
+          <w:szCs w:val="24"/>
+        </w:rPr>
+      </w:pPr>
     </w:p>
     <w:p>
       <w:pPr>
@@ -990,4 +1395,16 @@
     </a:ext>
   </a:extLst>
 </a:theme>
+</file>
+
+<file path=customXml/item1.xml><?xml version="1.0" encoding="utf-8"?>
+<b:Sources xmlns:b="http://schemas.openxmlformats.org/officeDocument/2006/bibliography" xmlns="http://schemas.openxmlformats.org/officeDocument/2006/bibliography" SelectedStyle="\APASixthEditionOfficeOnline.xsl" StyleName="APA" Version="6"/>
+</file>
+
+<file path=customXml/itemProps1.xml><?xml version="1.0" encoding="utf-8"?>
+<ds:datastoreItem xmlns:ds="http://schemas.openxmlformats.org/officeDocument/2006/customXml" ds:itemID="{06CB6067-6409-4ECF-A417-8821A9C340BF}">
+  <ds:schemaRefs>
+    <ds:schemaRef ds:uri="http://schemas.openxmlformats.org/officeDocument/2006/bibliography"/>
+  </ds:schemaRefs>
+</ds:datastoreItem>
 </file>
</xml_diff>